<commit_message>
formulaire barre de recherche
</commit_message>
<xml_diff>
--- a/DOSSIER ARCHI.docx
+++ b/DOSSIER ARCHI.docx
@@ -9,15 +9,7 @@
     </w:p>
     <w:p>
       <w:r>
-        <w:t xml:space="preserve">Os : Windows 10, </w:t>
-      </w:r>
-      <w:proofErr w:type="spellStart"/>
-      <w:r>
-        <w:t>Ubuntu</w:t>
-      </w:r>
-      <w:proofErr w:type="spellEnd"/>
-      <w:r>
-        <w:t xml:space="preserve"> 64</w:t>
+        <w:t>Os : Windows 10, Ubuntu 64</w:t>
       </w:r>
     </w:p>
     <w:p>
@@ -51,53 +43,7 @@
         </w:numPr>
       </w:pPr>
       <w:r>
-        <w:t xml:space="preserve">Installation des modules </w:t>
-      </w:r>
-      <w:proofErr w:type="spellStart"/>
-      <w:r>
-        <w:t>Flask</w:t>
-      </w:r>
-      <w:proofErr w:type="spellEnd"/>
-      <w:r>
-        <w:t xml:space="preserve"> (version </w:t>
-      </w:r>
-      <w:proofErr w:type="gramStart"/>
-      <w:r>
-        <w:t>: )</w:t>
-      </w:r>
-      <w:proofErr w:type="gramEnd"/>
-      <w:r>
-        <w:t xml:space="preserve">, </w:t>
-      </w:r>
-      <w:proofErr w:type="spellStart"/>
-      <w:r>
-        <w:t>Flask_Pymongo</w:t>
-      </w:r>
-      <w:proofErr w:type="spellEnd"/>
-      <w:r>
-        <w:t xml:space="preserve"> </w:t>
-      </w:r>
-      <w:r>
-        <w:t>(version : ),</w:t>
-      </w:r>
-      <w:r>
-        <w:t xml:space="preserve"> </w:t>
-      </w:r>
-      <w:proofErr w:type="spellStart"/>
-      <w:r>
-        <w:t>bson</w:t>
-      </w:r>
-      <w:proofErr w:type="spellEnd"/>
-      <w:r>
-        <w:t xml:space="preserve"> (version : ), </w:t>
-      </w:r>
-      <w:proofErr w:type="spellStart"/>
-      <w:r>
-        <w:t>datetime</w:t>
-      </w:r>
-      <w:proofErr w:type="spellEnd"/>
-      <w:r>
-        <w:t>, mongo (version : )</w:t>
+        <w:t>Installation des modules Flask (version : ), Flask_Pymongo (version : ), bson (version : ), datetime, mongo (version : )</w:t>
       </w:r>
     </w:p>
     <w:p>
@@ -109,23 +55,160 @@
         </w:numPr>
       </w:pPr>
       <w:r>
-        <w:t xml:space="preserve">Commande : </w:t>
-      </w:r>
-      <w:proofErr w:type="spellStart"/>
-      <w:r>
-        <w:t>pip</w:t>
-      </w:r>
-      <w:proofErr w:type="spellEnd"/>
+        <w:t>Commande : pip install &lt;module&gt;</w:t>
+      </w:r>
+    </w:p>
+    <w:p/>
+    <w:p>
+      <w:r>
+        <w:t xml:space="preserve">Pour accéder au github famywiki : </w:t>
+      </w:r>
+    </w:p>
+    <w:p>
+      <w:r>
+        <w:t>Dans compte famywiki, settings, add ssh key (NE PAS EFFACER LA PRECEDENTE)</w:t>
+      </w:r>
+    </w:p>
+    <w:p>
+      <w:r>
+        <w:t>https://help.github.com/articles/generating-a-new-ssh-key-and-adding-it-to-the-ssh-agent/</w:t>
+      </w:r>
       <w:r>
         <w:t xml:space="preserve"> </w:t>
       </w:r>
-      <w:proofErr w:type="spellStart"/>
-      <w:r>
-        <w:t>install</w:t>
-      </w:r>
-      <w:proofErr w:type="spellEnd"/>
-      <w:r>
-        <w:t xml:space="preserve"> &lt;module&gt;</w:t>
+    </w:p>
+    <w:p>
+      <w:pPr>
+        <w:pBdr>
+          <w:top w:val="single" w:sz="12" w:space="8" w:color="DDDDDD"/>
+          <w:left w:val="single" w:sz="12" w:space="8" w:color="DDDDDD"/>
+          <w:bottom w:val="single" w:sz="12" w:space="8" w:color="DDDDDD"/>
+          <w:right w:val="single" w:sz="12" w:space="8" w:color="DDDDDD"/>
+        </w:pBdr>
+        <w:shd w:val="clear" w:color="auto" w:fill="333333"/>
+        <w:tabs>
+          <w:tab w:val="left" w:pos="916"/>
+          <w:tab w:val="left" w:pos="1832"/>
+          <w:tab w:val="left" w:pos="2748"/>
+          <w:tab w:val="left" w:pos="3664"/>
+          <w:tab w:val="left" w:pos="4580"/>
+          <w:tab w:val="left" w:pos="5496"/>
+          <w:tab w:val="left" w:pos="6412"/>
+          <w:tab w:val="left" w:pos="7328"/>
+          <w:tab w:val="left" w:pos="8244"/>
+          <w:tab w:val="left" w:pos="9160"/>
+          <w:tab w:val="left" w:pos="10076"/>
+          <w:tab w:val="left" w:pos="10992"/>
+          <w:tab w:val="left" w:pos="11908"/>
+          <w:tab w:val="left" w:pos="12824"/>
+          <w:tab w:val="left" w:pos="13740"/>
+          <w:tab w:val="left" w:pos="14656"/>
+        </w:tabs>
+        <w:spacing w:after="0" w:line="240" w:lineRule="auto"/>
+        <w:textAlignment w:val="baseline"/>
+        <w:rPr>
+          <w:rFonts w:ascii="Courier New" w:eastAsia="Times New Roman" w:hAnsi="Courier New" w:cs="Courier New"/>
+          <w:color w:val="FFFFFF"/>
+          <w:sz w:val="20"/>
+          <w:szCs w:val="20"/>
+          <w:lang w:eastAsia="fr-FR"/>
+        </w:rPr>
+      </w:pPr>
+      <w:r>
+        <w:rPr>
+          <w:rFonts w:ascii="Courier New" w:eastAsia="Times New Roman" w:hAnsi="Courier New" w:cs="Courier New"/>
+          <w:color w:val="FFFFFF"/>
+          <w:sz w:val="20"/>
+          <w:szCs w:val="20"/>
+          <w:bdr w:val="none" w:sz="0" w:space="0" w:color="auto" w:frame="1"/>
+          <w:lang w:eastAsia="fr-FR"/>
+        </w:rPr>
+        <w:t>ssh-keygen -t rsa -b 4096 -C "</w:t>
+      </w:r>
+      <w:r>
+        <w:rPr>
+          <w:rFonts w:ascii="inherit" w:eastAsia="Times New Roman" w:hAnsi="inherit" w:cs="Courier New"/>
+          <w:i/>
+          <w:iCs/>
+          <w:color w:val="F9FE64"/>
+          <w:sz w:val="20"/>
+          <w:szCs w:val="20"/>
+          <w:bdr w:val="none" w:sz="0" w:space="0" w:color="auto" w:frame="1"/>
+          <w:lang w:eastAsia="fr-FR"/>
+        </w:rPr>
+        <w:t>your_email@example.com</w:t>
+      </w:r>
+      <w:r>
+        <w:rPr>
+          <w:rFonts w:ascii="Courier New" w:eastAsia="Times New Roman" w:hAnsi="Courier New" w:cs="Courier New"/>
+          <w:color w:val="FFFFFF"/>
+          <w:sz w:val="20"/>
+          <w:szCs w:val="20"/>
+          <w:bdr w:val="none" w:sz="0" w:space="0" w:color="auto" w:frame="1"/>
+          <w:lang w:eastAsia="fr-FR"/>
+        </w:rPr>
+        <w:t>"</w:t>
+      </w:r>
+    </w:p>
+    <w:p>
+      <w:pPr>
+        <w:pStyle w:val="PrformatHTML"/>
+        <w:pBdr>
+          <w:top w:val="single" w:sz="12" w:space="8" w:color="DDDDDD"/>
+          <w:left w:val="single" w:sz="12" w:space="8" w:color="DDDDDD"/>
+          <w:bottom w:val="single" w:sz="12" w:space="8" w:color="DDDDDD"/>
+          <w:right w:val="single" w:sz="12" w:space="8" w:color="DDDDDD"/>
+        </w:pBdr>
+        <w:shd w:val="clear" w:color="auto" w:fill="333333"/>
+        <w:textAlignment w:val="baseline"/>
+        <w:rPr>
+          <w:color w:val="FFFFFF"/>
+        </w:rPr>
+      </w:pPr>
+      <w:r>
+        <w:rPr>
+          <w:rStyle w:val="command"/>
+          <w:color w:val="FFFFFF"/>
+          <w:bdr w:val="none" w:sz="0" w:space="0" w:color="auto" w:frame="1"/>
+        </w:rPr>
+        <w:t>eval $(ssh-agent -s)</w:t>
+      </w:r>
+      <w:r>
+        <w:rPr>
+          <w:rStyle w:val="command"/>
+          <w:color w:val="FFFFFF"/>
+          <w:bdr w:val="none" w:sz="0" w:space="0" w:color="auto" w:frame="1"/>
+        </w:rPr>
+        <w:t xml:space="preserve"> =&gt; doit renvoyer « pid quelque chose »</w:t>
+      </w:r>
+    </w:p>
+    <w:p>
+      <w:pPr>
+        <w:pStyle w:val="PrformatHTML"/>
+        <w:pBdr>
+          <w:top w:val="single" w:sz="12" w:space="8" w:color="DDDDDD"/>
+          <w:left w:val="single" w:sz="12" w:space="8" w:color="DDDDDD"/>
+          <w:bottom w:val="single" w:sz="12" w:space="8" w:color="DDDDDD"/>
+          <w:right w:val="single" w:sz="12" w:space="8" w:color="DDDDDD"/>
+        </w:pBdr>
+        <w:shd w:val="clear" w:color="auto" w:fill="333333"/>
+        <w:textAlignment w:val="baseline"/>
+        <w:rPr>
+          <w:color w:val="FFFFFF"/>
+        </w:rPr>
+      </w:pPr>
+      <w:r>
+        <w:rPr>
+          <w:rStyle w:val="command"/>
+          <w:color w:val="FFFFFF"/>
+          <w:bdr w:val="none" w:sz="0" w:space="0" w:color="auto" w:frame="1"/>
+        </w:rPr>
+        <w:t>ssh-add ~/.ssh/id_rsa</w:t>
+      </w:r>
+    </w:p>
+    <w:p>
+      <w:r>
+        <w:t>aller dans le dossier .ssh, edit notepad sur id rsa pub, copier le texte, et le coller dans la zone d’ajout de ssh key.</w:t>
       </w:r>
       <w:bookmarkStart w:id="0" w:name="_GoBack"/>
       <w:bookmarkEnd w:id="0"/>
@@ -692,6 +775,72 @@
       <w:contextualSpacing/>
     </w:pPr>
   </w:style>
+  <w:style w:type="paragraph" w:styleId="PrformatHTML">
+    <w:name w:val="HTML Preformatted"/>
+    <w:basedOn w:val="Normal"/>
+    <w:link w:val="PrformatHTMLCar"/>
+    <w:uiPriority w:val="99"/>
+    <w:semiHidden/>
+    <w:unhideWhenUsed/>
+    <w:rsid w:val="002C2EEC"/>
+    <w:pPr>
+      <w:tabs>
+        <w:tab w:val="left" w:pos="916"/>
+        <w:tab w:val="left" w:pos="1832"/>
+        <w:tab w:val="left" w:pos="2748"/>
+        <w:tab w:val="left" w:pos="3664"/>
+        <w:tab w:val="left" w:pos="4580"/>
+        <w:tab w:val="left" w:pos="5496"/>
+        <w:tab w:val="left" w:pos="6412"/>
+        <w:tab w:val="left" w:pos="7328"/>
+        <w:tab w:val="left" w:pos="8244"/>
+        <w:tab w:val="left" w:pos="9160"/>
+        <w:tab w:val="left" w:pos="10076"/>
+        <w:tab w:val="left" w:pos="10992"/>
+        <w:tab w:val="left" w:pos="11908"/>
+        <w:tab w:val="left" w:pos="12824"/>
+        <w:tab w:val="left" w:pos="13740"/>
+        <w:tab w:val="left" w:pos="14656"/>
+      </w:tabs>
+      <w:spacing w:after="0" w:line="240" w:lineRule="auto"/>
+    </w:pPr>
+    <w:rPr>
+      <w:rFonts w:ascii="Courier New" w:eastAsia="Times New Roman" w:hAnsi="Courier New" w:cs="Courier New"/>
+      <w:sz w:val="20"/>
+      <w:szCs w:val="20"/>
+      <w:lang w:eastAsia="fr-FR"/>
+    </w:rPr>
+  </w:style>
+  <w:style w:type="character" w:customStyle="1" w:styleId="PrformatHTMLCar">
+    <w:name w:val="Préformaté HTML Car"/>
+    <w:basedOn w:val="Policepardfaut"/>
+    <w:link w:val="PrformatHTML"/>
+    <w:uiPriority w:val="99"/>
+    <w:semiHidden/>
+    <w:rsid w:val="002C2EEC"/>
+    <w:rPr>
+      <w:rFonts w:ascii="Courier New" w:eastAsia="Times New Roman" w:hAnsi="Courier New" w:cs="Courier New"/>
+      <w:sz w:val="20"/>
+      <w:szCs w:val="20"/>
+      <w:lang w:eastAsia="fr-FR"/>
+    </w:rPr>
+  </w:style>
+  <w:style w:type="character" w:customStyle="1" w:styleId="command">
+    <w:name w:val="command"/>
+    <w:basedOn w:val="Policepardfaut"/>
+    <w:rsid w:val="002C2EEC"/>
+  </w:style>
+  <w:style w:type="character" w:styleId="Accentuation">
+    <w:name w:val="Emphasis"/>
+    <w:basedOn w:val="Policepardfaut"/>
+    <w:uiPriority w:val="20"/>
+    <w:qFormat/>
+    <w:rsid w:val="002C2EEC"/>
+    <w:rPr>
+      <w:i/>
+      <w:iCs/>
+    </w:rPr>
+  </w:style>
 </w:styles>
 </file>
 

</xml_diff>